<commit_message>
DB-5: Nadogradnja modela. Pisanje specifikacije.
</commit_message>
<xml_diff>
--- a/База података о фудбалерима.docx
+++ b/База података о фудбалерима.docx
@@ -40,7 +40,21 @@
           <w:sz w:val="24"/>
           <w:lang w:val="sr-Cyrl-BA"/>
         </w:rPr>
-        <w:t xml:space="preserve">за све ове особе су јединствени идентификатор, име и презиме, датум и мјесто рођења. Мјесто рођења се моделује везом 1:1 са ентитетским типом град који представља град у коме је особа рођења. </w:t>
+        <w:t>за све ове особе су јединствени идентификатор, име и презиме, датум и мјесто рођења. Мјесто рођења се моделује везом 1:1 са ентитетским типом град који представља град у коме је особа рођења</w:t>
+      </w:r>
+      <w:r>
+        <w:rPr>
+          <w:sz w:val="24"/>
+          <w:lang w:val="sr-Cyrl-BA"/>
+        </w:rPr>
+        <w:t>, а сваки град садржи информацију о држави у којој се налази</w:t>
+      </w:r>
+      <w:r>
+        <w:rPr>
+          <w:sz w:val="24"/>
+          <w:lang w:val="sr-Cyrl-BA"/>
+        </w:rPr>
+        <w:t xml:space="preserve">. </w:t>
       </w:r>
     </w:p>
     <w:p>
@@ -56,7 +70,58 @@
           <w:sz w:val="24"/>
           <w:lang w:val="sr-Cyrl-BA"/>
         </w:rPr>
-        <w:t>Сваки клуб се такође моделује посебним ентитетским типом. За један клуб се чувају информације о имену, грбу, граду из ког је клуб, стадиону на ком игра утакмице као домаћин. Сваки стадион се моделује као посебан ентитетски тип, а један клуб може да има само један матични стадион.</w:t>
+        <w:t xml:space="preserve">Сваког фудбалера додатно карактеришу </w:t>
+      </w:r>
+      <w:r>
+        <w:rPr>
+          <w:sz w:val="24"/>
+          <w:lang w:val="sr-Cyrl-BA"/>
+        </w:rPr>
+        <w:t xml:space="preserve">његове физичке особине: </w:t>
+      </w:r>
+      <w:r>
+        <w:rPr>
+          <w:sz w:val="24"/>
+          <w:lang w:val="sr-Cyrl-BA"/>
+        </w:rPr>
+        <w:t>висина, тежина те нога којом шутира лопту</w:t>
+      </w:r>
+      <w:r>
+        <w:rPr>
+          <w:sz w:val="24"/>
+          <w:lang w:val="sr-Cyrl-BA"/>
+        </w:rPr>
+        <w:t xml:space="preserve">. За тренере се чувају информације о стилу игри и о датуму почетка тренерске каријере. </w:t>
+      </w:r>
+    </w:p>
+    <w:p>
+      <w:pPr>
+        <w:ind w:firstLine="720"/>
+        <w:rPr>
+          <w:sz w:val="24"/>
+          <w:lang w:val="sr-Cyrl-BA"/>
+        </w:rPr>
+      </w:pPr>
+      <w:r>
+        <w:rPr>
+          <w:sz w:val="24"/>
+          <w:lang w:val="sr-Cyrl-BA"/>
+        </w:rPr>
+        <w:t>Сваки клуб се такође моделује посебним ентитетским типом. За један клуб се чувају информације о имену, грбу, граду из ког је клуб, стадиону на ком игра утакмице као домаћин. Сваки стадион се моделује као посебан ентитетски тип</w:t>
+      </w:r>
+      <w:r>
+        <w:rPr>
+          <w:sz w:val="24"/>
+          <w:lang w:val="sr-Cyrl-BA"/>
+        </w:rPr>
+        <w:t xml:space="preserve"> са информацијама о називу и капацитету</w:t>
+      </w:r>
+      <w:r>
+        <w:rPr>
+          <w:sz w:val="24"/>
+          <w:lang w:val="sr-Cyrl-BA"/>
+        </w:rPr>
+        <w:t>, а један клуб може да има само један матични стадион.</w:t>
       </w:r>
     </w:p>
     <w:p>
@@ -72,32 +137,163 @@
           <w:lang w:val="sr-Cyrl-BA"/>
         </w:rPr>
         <w:tab/>
-        <w:t xml:space="preserve">Сваког фудбалера додатно карактеришу његове физичке особине (висина, тежина те нога којом шутира лопту), те позиција на којој игра. Позиција се моделује као посебан ентитетски тип, а један фудбалер може да игра на више позиција. </w:t>
-      </w:r>
-      <w:r>
-        <w:rPr>
-          <w:sz w:val="24"/>
-          <w:lang w:val="sr-Cyrl-BA"/>
-        </w:rPr>
-        <w:t>Фудбалер може да игра само у једном клубу у једном тренутку, али током времена може да се врше трансфери тј. фудбалер може да мјења клубове.</w:t>
-      </w:r>
+      </w:r>
+      <w:r>
+        <w:rPr>
+          <w:sz w:val="24"/>
+          <w:lang w:val="sr-Cyrl-BA"/>
+        </w:rPr>
+        <w:t xml:space="preserve">У систему се чувају информације о томе за које клубове и у ком периоду своје каријере играју фудбалери, што се моделује везним типом којег карактеришу датуми потписа и истека уговора, те датум раскида уговора, као и плата фудбалера. Између два клуба може да се врши трансфер. Трансфер се моделује посебним ентитетским типом, а битне информације за трансфер су информације о фудбалеру, клубовима из ког и у који прелази фудбалер, те датум трансфера, износ и тип трансфера, који може бити прелазак или посудба. </w:t>
+      </w:r>
+    </w:p>
+    <w:p>
+      <w:pPr>
+        <w:rPr>
+          <w:sz w:val="24"/>
+          <w:lang w:val="sr-Cyrl-BA"/>
+        </w:rPr>
+      </w:pPr>
+      <w:r>
+        <w:rPr>
+          <w:sz w:val="24"/>
+          <w:lang w:val="sr-Cyrl-BA"/>
+        </w:rPr>
+        <w:tab/>
+        <w:t>Тренери су запослени у клубовима и могу да раде као главни, помоћни, кондициони, голмански те јунирски тренери. У једном клубу може да ради више тренера, а један тренер у једном тренутнку може да ради само за један клуб, али током времена може да мјења клубове.</w:t>
+      </w:r>
+    </w:p>
+    <w:p>
+      <w:pPr>
+        <w:rPr>
+          <w:sz w:val="24"/>
+          <w:lang w:val="sr-Cyrl-BA"/>
+        </w:rPr>
+      </w:pPr>
+      <w:r>
+        <w:rPr>
+          <w:sz w:val="24"/>
+          <w:lang w:val="sr-Cyrl-BA"/>
+        </w:rPr>
+        <w:tab/>
+        <w:t>У систему се чувају и информације о лигама. За једну лигу је битан назив те држава у којој се игра лига. За сваки лигу у свакој сезони постоји табела. Клубови на табели имају тренутну позицију која се одређује на основу броја освојених бодова, а у неким ситуацијама и гол разлика може да утиче на позицију на табели.</w:t>
+      </w:r>
+    </w:p>
+    <w:p>
+      <w:pPr>
+        <w:rPr>
+          <w:sz w:val="24"/>
+          <w:lang w:val="sr-Cyrl-BA"/>
+        </w:rPr>
+      </w:pPr>
+      <w:r>
+        <w:rPr>
+          <w:sz w:val="24"/>
+          <w:lang w:val="sr-Cyrl-BA"/>
+        </w:rPr>
+        <w:tab/>
+        <w:t xml:space="preserve">Током сезоне између клубова се играју утакмице. За једну утакмицу битна је информација датуму и времену играња утакмице, о лиги из које су клубови, сезони у којој се игра утакмица, те информације о поставама домађег и гостујућег клуба. Постава се моделује као посебан ентитетски тип. За једну поставу се чува информација о клубу и формацији. Фудбалери који играју утакмицу имају позиције у поставама </w:t>
+      </w:r>
+      <w:r>
+        <w:rPr>
+          <w:sz w:val="24"/>
+          <w:lang w:val="sr-Cyrl-BA"/>
+        </w:rPr>
+        <w:t>које играју на тој утакмици.</w:t>
+      </w:r>
+    </w:p>
+    <w:p>
+      <w:pPr>
+        <w:rPr>
+          <w:sz w:val="24"/>
+          <w:lang w:val="sr-Cyrl-BA"/>
+        </w:rPr>
+      </w:pPr>
+      <w:r>
+        <w:rPr>
+          <w:sz w:val="24"/>
+          <w:lang w:val="sr-Cyrl-BA"/>
+        </w:rPr>
+        <w:tab/>
+        <w:t>Судија суди утакмицу. Једну утакмицу суди један главни судија и више помоћних судија, а могу да постоје и ВАР судије.</w:t>
+      </w:r>
+      <w:r>
+        <w:rPr>
+          <w:sz w:val="24"/>
+          <w:lang w:val="sr-Cyrl-BA"/>
+        </w:rPr>
+        <w:t xml:space="preserve"> За суђење утакмице, судија добија плату.</w:t>
+      </w:r>
+      <w:r>
+        <w:rPr>
+          <w:sz w:val="24"/>
+          <w:lang w:val="sr-Cyrl-BA"/>
+        </w:rPr>
+        <w:t xml:space="preserve"> </w:t>
+      </w:r>
+    </w:p>
+    <w:p>
+      <w:pPr>
+        <w:ind w:firstLine="720"/>
+        <w:rPr>
+          <w:sz w:val="24"/>
+          <w:lang w:val="sr-Cyrl-BA"/>
+        </w:rPr>
+      </w:pPr>
       <w:bookmarkStart w:id="0" w:name="_GoBack"/>
       <w:bookmarkEnd w:id="0"/>
-    </w:p>
-    <w:p>
-      <w:pPr>
-        <w:rPr>
-          <w:sz w:val="24"/>
-          <w:lang w:val="ru-RU"/>
-        </w:rPr>
-      </w:pPr>
-      <w:r>
-        <w:rPr>
-          <w:sz w:val="24"/>
-          <w:lang w:val="sr-Cyrl-BA"/>
-        </w:rPr>
-        <w:tab/>
-        <w:t>Тренери су запослени у клубовима и могу да раде као главни, помоћни, кондициони, голмански те јунирски тренери. У једном клубу може да ради више тренера, а један тренер у једном тренутнку може да ради само за један клуб, али током времена може да мјења клубове.</w:t>
+      <w:r>
+        <w:rPr>
+          <w:sz w:val="24"/>
+          <w:lang w:val="sr-Cyrl-BA"/>
+        </w:rPr>
+        <w:lastRenderedPageBreak/>
+        <w:t xml:space="preserve">На утакмици могу да се постижу голови. Битне </w:t>
+      </w:r>
+      <w:r>
+        <w:rPr>
+          <w:sz w:val="24"/>
+          <w:lang w:val="sr-Cyrl-BA"/>
+        </w:rPr>
+        <w:t xml:space="preserve">информације за гол су информација о фудбалеру који је постигао гол, минута у којој је гол постигнут, те информација о том да ли се ради о аутоголу. </w:t>
+      </w:r>
+    </w:p>
+    <w:p>
+      <w:pPr>
+        <w:ind w:firstLine="720"/>
+        <w:rPr>
+          <w:sz w:val="24"/>
+          <w:lang w:val="sr-Cyrl-BA"/>
+        </w:rPr>
+      </w:pPr>
+      <w:r>
+        <w:rPr>
+          <w:sz w:val="24"/>
+          <w:lang w:val="sr-Cyrl-BA"/>
+        </w:rPr>
+        <w:t>На утакмици могу да се врше измјене. Измјена се моделује као посебан ентитетски тип</w:t>
+      </w:r>
+      <w:r>
+        <w:rPr>
+          <w:sz w:val="24"/>
+          <w:lang w:val="sr-Cyrl-BA"/>
+        </w:rPr>
+        <w:t xml:space="preserve">, при чему је свака измјена јединствено идентификована фудбалером који излази, који улази, те утакмицом на којој се врши измјена. </w:t>
+      </w:r>
+    </w:p>
+    <w:p>
+      <w:pPr>
+        <w:ind w:firstLine="720"/>
+        <w:rPr>
+          <w:sz w:val="24"/>
+          <w:lang w:val="sr-Cyrl-BA"/>
+        </w:rPr>
+      </w:pPr>
+      <w:r>
+        <w:rPr>
+          <w:sz w:val="24"/>
+          <w:lang w:val="sr-Cyrl-BA"/>
+        </w:rPr>
+        <w:t>На утакмици могу и да се дијеле картони. Судија може да подијели нула или више картона фудбалеру или фудбалерима током једне утакмице. Картон може да буде жути или црвени, а када је у питању жути то може да буде први или други жути картон који може да значи искључење.</w:t>
       </w:r>
     </w:p>
     <w:sectPr>

</xml_diff>

<commit_message>
DB-6: Nadogradnja modela. Eksportovanje slike modela. Nadogradnja specifikacije.
</commit_message>
<xml_diff>
--- a/База података о фудбалерима.docx
+++ b/База података о фудбалерима.docx
@@ -40,7 +40,21 @@
           <w:sz w:val="24"/>
           <w:lang w:val="sr-Cyrl-BA"/>
         </w:rPr>
-        <w:t>за све ове особе су јединствени идентификатор, име и презиме, датум и мјесто рођења. Мјесто рођења се моделује везом 1:1 са ентитетским типом град који представља град у коме је особа рођења</w:t>
+        <w:t>за све ове особе су јединствени идентификатор, име и презиме, датум и мјесто ро</w:t>
+      </w:r>
+      <w:r>
+        <w:rPr>
+          <w:sz w:val="24"/>
+          <w:lang w:val="sr-Cyrl-BA"/>
+        </w:rPr>
+        <w:t xml:space="preserve">ђења. Мјесто рођења се моделује </w:t>
+      </w:r>
+      <w:r>
+        <w:rPr>
+          <w:sz w:val="24"/>
+          <w:lang w:val="sr-Cyrl-BA"/>
+        </w:rPr>
+        <w:t>ентитетским типом град који представља град у коме је особа рођења</w:t>
       </w:r>
       <w:r>
         <w:rPr>
@@ -70,28 +84,7 @@
           <w:sz w:val="24"/>
           <w:lang w:val="sr-Cyrl-BA"/>
         </w:rPr>
-        <w:t xml:space="preserve">Сваког фудбалера додатно карактеришу </w:t>
-      </w:r>
-      <w:r>
-        <w:rPr>
-          <w:sz w:val="24"/>
-          <w:lang w:val="sr-Cyrl-BA"/>
-        </w:rPr>
-        <w:t xml:space="preserve">његове физичке особине: </w:t>
-      </w:r>
-      <w:r>
-        <w:rPr>
-          <w:sz w:val="24"/>
-          <w:lang w:val="sr-Cyrl-BA"/>
-        </w:rPr>
-        <w:t>висина, тежина те нога којом шутира лопту</w:t>
-      </w:r>
-      <w:r>
-        <w:rPr>
-          <w:sz w:val="24"/>
-          <w:lang w:val="sr-Cyrl-BA"/>
-        </w:rPr>
-        <w:t xml:space="preserve">. За тренере се чувају информације о стилу игри и о датуму почетка тренерске каријере. </w:t>
+        <w:t xml:space="preserve">Сваког фудбалера додатно карактеришу његове физичке особине: висина, тежина те нога којом шутира лопту. За тренере се чувају информације о стилу игри и о датуму почетка тренерске каријере. </w:t>
       </w:r>
     </w:p>
     <w:p>
@@ -143,7 +136,62 @@
           <w:sz w:val="24"/>
           <w:lang w:val="sr-Cyrl-BA"/>
         </w:rPr>
-        <w:t xml:space="preserve">У систему се чувају информације о томе за које клубове и у ком периоду своје каријере играју фудбалери, што се моделује везним типом којег карактеришу датуми потписа и истека уговора, те датум раскида уговора, као и плата фудбалера. Између два клуба може да се врши трансфер. Трансфер се моделује посебним ентитетским типом, а битне информације за трансфер су информације о фудбалеру, клубовима из ког и у који прелази фудбалер, те датум трансфера, износ и тип трансфера, који може бити прелазак или посудба. </w:t>
+        <w:t>У систему се чувају информације о томе за које клубове и у ком периоду своје каријере играју фудбалери, што се моделује везним типом којег карактеришу датуми потписа и истека уговора, те датум раскида уговора</w:t>
+      </w:r>
+      <w:r>
+        <w:rPr>
+          <w:sz w:val="24"/>
+          <w:lang w:val="ru-RU"/>
+        </w:rPr>
+        <w:t xml:space="preserve"> </w:t>
+      </w:r>
+      <w:r>
+        <w:rPr>
+          <w:sz w:val="24"/>
+          <w:lang w:val="ru-RU"/>
+        </w:rPr>
+        <w:t xml:space="preserve">(који може да буде </w:t>
+      </w:r>
+      <w:r>
+        <w:rPr>
+          <w:b/>
+          <w:i/>
+          <w:sz w:val="24"/>
+          <w:lang w:val="en-US"/>
+        </w:rPr>
+        <w:t>null</w:t>
+      </w:r>
+      <w:r>
+        <w:rPr>
+          <w:b/>
+          <w:i/>
+          <w:sz w:val="24"/>
+          <w:lang w:val="sr-Cyrl-BA"/>
+        </w:rPr>
+        <w:t>,</w:t>
+      </w:r>
+      <w:r>
+        <w:rPr>
+          <w:b/>
+          <w:i/>
+          <w:sz w:val="24"/>
+          <w:lang w:val="ru-RU"/>
+        </w:rPr>
+        <w:t xml:space="preserve"> </w:t>
+      </w:r>
+      <w:r>
+        <w:rPr>
+          <w:sz w:val="24"/>
+          <w:lang w:val="ru-RU"/>
+        </w:rPr>
+        <w:t>јер фудбалер са клубом може, али не мора да рскине уговор)</w:t>
+      </w:r>
+      <w:r>
+        <w:rPr>
+          <w:sz w:val="24"/>
+          <w:lang w:val="sr-Cyrl-BA"/>
+        </w:rPr>
+        <w:t xml:space="preserve">, као и плата фудбалера. Између два клуба може да се врши трансфер. Трансфер се моделује посебним ентитетским типом, а битне информације за трансфер су информације о фудбалеру, клубовима из ког и у који прелази фудбалер, те датум трансфера, износ и тип трансфера, који може бити прелазак или посудба. </w:t>
       </w:r>
     </w:p>
     <w:p>
@@ -191,7 +239,21 @@
           <w:lang w:val="sr-Cyrl-BA"/>
         </w:rPr>
         <w:tab/>
-        <w:t xml:space="preserve">Током сезоне између клубова се играју утакмице. За једну утакмицу битна је информација датуму и времену играња утакмице, о лиги из које су клубови, сезони у којој се игра утакмица, те информације о поставама домађег и гостујућег клуба. Постава се моделује као посебан ентитетски тип. За једну поставу се чува информација о клубу и формацији. Фудбалери који играју утакмицу имају позиције у поставама </w:t>
+        <w:t xml:space="preserve">Током сезоне између клубова се играју утакмице. За једну утакмицу битна је информација </w:t>
+      </w:r>
+      <w:r>
+        <w:rPr>
+          <w:sz w:val="24"/>
+          <w:lang w:val="sr-Cyrl-BA"/>
+        </w:rPr>
+        <w:t xml:space="preserve">о </w:t>
+      </w:r>
+      <w:r>
+        <w:rPr>
+          <w:sz w:val="24"/>
+          <w:lang w:val="sr-Cyrl-BA"/>
+        </w:rPr>
+        <w:t xml:space="preserve">датуму и времену играња утакмице, о лиги из које су клубови, сезони у којој се игра утакмица, те информације о поставама домађег и гостујућег клуба. Постава се моделује као посебан ентитетски тип. За једну поставу се чува информација о клубу и формацији. Фудбалери који играју утакмицу имају позиције у поставама </w:t>
       </w:r>
       <w:r>
         <w:rPr>
@@ -239,62 +301,92 @@
           <w:lang w:val="sr-Cyrl-BA"/>
         </w:rPr>
       </w:pPr>
+      <w:r>
+        <w:rPr>
+          <w:sz w:val="24"/>
+          <w:lang w:val="sr-Cyrl-BA"/>
+        </w:rPr>
+        <w:lastRenderedPageBreak/>
+        <w:t xml:space="preserve">На утакмици могу да се постижу голови. Битне </w:t>
+      </w:r>
+      <w:r>
+        <w:rPr>
+          <w:sz w:val="24"/>
+          <w:lang w:val="sr-Cyrl-BA"/>
+        </w:rPr>
+        <w:t xml:space="preserve">информације за гол су информација о фудбалеру који је постигао гол, минута у којој је гол постигнут, те информација о том да ли се ради о аутоголу. </w:t>
+      </w:r>
+    </w:p>
+    <w:p>
+      <w:pPr>
+        <w:ind w:firstLine="720"/>
+        <w:rPr>
+          <w:sz w:val="24"/>
+          <w:lang w:val="sr-Cyrl-BA"/>
+        </w:rPr>
+      </w:pPr>
+      <w:r>
+        <w:rPr>
+          <w:sz w:val="24"/>
+          <w:lang w:val="sr-Cyrl-BA"/>
+        </w:rPr>
+        <w:t>На утакмици могу да се врше измјене. Измјена се моделује као посебан ентитетски тип</w:t>
+      </w:r>
+      <w:r>
+        <w:rPr>
+          <w:sz w:val="24"/>
+          <w:lang w:val="sr-Cyrl-BA"/>
+        </w:rPr>
+        <w:t xml:space="preserve">, при чему је свака измјена јединствено идентификована фудбалером који излази, који улази, те утакмицом на којој се врши измјена. </w:t>
+      </w:r>
+    </w:p>
+    <w:p>
+      <w:pPr>
+        <w:ind w:firstLine="720"/>
+        <w:rPr>
+          <w:sz w:val="24"/>
+          <w:lang w:val="sr-Cyrl-BA"/>
+        </w:rPr>
+      </w:pPr>
+      <w:r>
+        <w:rPr>
+          <w:sz w:val="24"/>
+          <w:lang w:val="sr-Cyrl-BA"/>
+        </w:rPr>
+        <w:t xml:space="preserve">На утакмици могу и да се дијеле картони. Судија може да подијели нула или више картона фудбалеру или фудбалерима током једне утакмице. Картон може да буде жути или црвени, а када је у питању жути то може да буде </w:t>
+      </w:r>
+      <w:r>
+        <w:rPr>
+          <w:sz w:val="24"/>
+          <w:lang w:val="sr-Cyrl-BA"/>
+        </w:rPr>
+        <w:t xml:space="preserve">први или други жути картон који </w:t>
+      </w:r>
+      <w:r>
+        <w:rPr>
+          <w:sz w:val="24"/>
+          <w:lang w:val="sr-Cyrl-BA"/>
+        </w:rPr>
+        <w:t>значи искључење.</w:t>
+      </w:r>
+    </w:p>
+    <w:p>
+      <w:pPr>
+        <w:ind w:firstLine="720"/>
+        <w:rPr>
+          <w:sz w:val="24"/>
+          <w:lang w:val="en-US"/>
+        </w:rPr>
+      </w:pPr>
+      <w:r>
+        <w:rPr>
+          <w:sz w:val="24"/>
+          <w:lang w:val="sr-Cyrl-BA"/>
+        </w:rPr>
+        <w:t>У систему постоји и администратор који је задужен за пријављивање на систем и освјежавање података.</w:t>
+      </w:r>
       <w:bookmarkStart w:id="0" w:name="_GoBack"/>
       <w:bookmarkEnd w:id="0"/>
-      <w:r>
-        <w:rPr>
-          <w:sz w:val="24"/>
-          <w:lang w:val="sr-Cyrl-BA"/>
-        </w:rPr>
-        <w:lastRenderedPageBreak/>
-        <w:t xml:space="preserve">На утакмици могу да се постижу голови. Битне </w:t>
-      </w:r>
-      <w:r>
-        <w:rPr>
-          <w:sz w:val="24"/>
-          <w:lang w:val="sr-Cyrl-BA"/>
-        </w:rPr>
-        <w:t xml:space="preserve">информације за гол су информација о фудбалеру који је постигао гол, минута у којој је гол постигнут, те информација о том да ли се ради о аутоголу. </w:t>
-      </w:r>
-    </w:p>
-    <w:p>
-      <w:pPr>
-        <w:ind w:firstLine="720"/>
-        <w:rPr>
-          <w:sz w:val="24"/>
-          <w:lang w:val="sr-Cyrl-BA"/>
-        </w:rPr>
-      </w:pPr>
-      <w:r>
-        <w:rPr>
-          <w:sz w:val="24"/>
-          <w:lang w:val="sr-Cyrl-BA"/>
-        </w:rPr>
-        <w:t>На утакмици могу да се врше измјене. Измјена се моделује као посебан ентитетски тип</w:t>
-      </w:r>
-      <w:r>
-        <w:rPr>
-          <w:sz w:val="24"/>
-          <w:lang w:val="sr-Cyrl-BA"/>
-        </w:rPr>
-        <w:t xml:space="preserve">, при чему је свака измјена јединствено идентификована фудбалером који излази, који улази, те утакмицом на којој се врши измјена. </w:t>
-      </w:r>
-    </w:p>
-    <w:p>
-      <w:pPr>
-        <w:ind w:firstLine="720"/>
-        <w:rPr>
-          <w:sz w:val="24"/>
-          <w:lang w:val="sr-Cyrl-BA"/>
-        </w:rPr>
-      </w:pPr>
-      <w:r>
-        <w:rPr>
-          <w:sz w:val="24"/>
-          <w:lang w:val="sr-Cyrl-BA"/>
-        </w:rPr>
-        <w:t>На утакмици могу и да се дијеле картони. Судија може да подијели нула или више картона фудбалеру или фудбалерима током једне утакмице. Картон може да буде жути или црвени, а када је у питању жути то може да буде први или други жути картон који може да значи искључење.</w:t>
-      </w:r>
     </w:p>
     <w:sectPr>
       <w:pgSz w:w="12240" w:h="15840"/>

</xml_diff>